<commit_message>
Updated based on last course feedback
</commit_message>
<xml_diff>
--- a/labs/student/7-terraform-state-management/terraform-configure-s3-backend/terraform-configure-s3-backend.docx
+++ b/labs/student/7-terraform-state-management/terraform-configure-s3-backend/terraform-configure-s3-backend.docx
@@ -59,7 +59,15 @@
         </w:numPr>
       </w:pPr>
       <w:r>
-        <w:t xml:space="preserve">Open a browser in your vm and navigate to </w:t>
+        <w:t xml:space="preserve">Open a browser in your </w:t>
+      </w:r>
+      <w:proofErr w:type="spellStart"/>
+      <w:r>
+        <w:t>vm</w:t>
+      </w:r>
+      <w:proofErr w:type="spellEnd"/>
+      <w:r>
+        <w:t xml:space="preserve"> and navigate to </w:t>
       </w:r>
       <w:hyperlink r:id="rId5" w:history="1">
         <w:r>
@@ -248,8 +256,13 @@
         </w:numPr>
       </w:pPr>
       <w:r>
-        <w:t>Scroll down and under “Bucket Versioning” select “Enable”</w:t>
-      </w:r>
+        <w:t>Scroll down and under “Bucket Versioning” select “</w:t>
+      </w:r>
+      <w:proofErr w:type="gramStart"/>
+      <w:r>
+        <w:t>Enable”</w:t>
+      </w:r>
+      <w:proofErr w:type="gramEnd"/>
     </w:p>
     <w:p>
       <w:pPr>
@@ -391,8 +404,13 @@
         <w:t>Scroll down to “Default Encryption” and click “Enable”. Choose “AWS Key Management Service key” as the encryption type and leave the other options in their default settings as shown.</w:t>
       </w:r>
       <w:r>
-        <w:t xml:space="preserve"> Click “Create Bucket” at the bottom</w:t>
-      </w:r>
+        <w:t xml:space="preserve"> Click “Create Bucket” at the </w:t>
+      </w:r>
+      <w:proofErr w:type="gramStart"/>
+      <w:r>
+        <w:t>bottom</w:t>
+      </w:r>
+      <w:proofErr w:type="gramEnd"/>
     </w:p>
     <w:p>
       <w:pPr>
@@ -411,8 +429,13 @@
         </w:numPr>
       </w:pPr>
       <w:r>
-        <w:t>Click on your new bucket in the list of S3 buckets</w:t>
-      </w:r>
+        <w:t xml:space="preserve">Click on your new bucket in the list of S3 </w:t>
+      </w:r>
+      <w:proofErr w:type="gramStart"/>
+      <w:r>
+        <w:t>buckets</w:t>
+      </w:r>
+      <w:proofErr w:type="gramEnd"/>
     </w:p>
     <w:p>
       <w:pPr>
@@ -462,8 +485,44 @@
           <w:szCs w:val="18"/>
           <w:highlight w:val="black"/>
         </w:rPr>
-        <w:t>$ aws sts get-caller-identity --output json</w:t>
-      </w:r>
+        <w:t xml:space="preserve">$ aws </w:t>
+      </w:r>
+      <w:proofErr w:type="spellStart"/>
+      <w:r>
+        <w:rPr>
+          <w:rFonts w:ascii="Lucida Console" w:hAnsi="Lucida Console" w:cs="Lucida Console"/>
+          <w:color w:val="FFFFFF" w:themeColor="background1"/>
+          <w:sz w:val="18"/>
+          <w:szCs w:val="18"/>
+          <w:highlight w:val="black"/>
+        </w:rPr>
+        <w:t>sts</w:t>
+      </w:r>
+      <w:proofErr w:type="spellEnd"/>
+      <w:r>
+        <w:rPr>
+          <w:rFonts w:ascii="Lucida Console" w:hAnsi="Lucida Console" w:cs="Lucida Console"/>
+          <w:color w:val="FFFFFF" w:themeColor="background1"/>
+          <w:sz w:val="18"/>
+          <w:szCs w:val="18"/>
+          <w:highlight w:val="black"/>
+        </w:rPr>
+        <w:t xml:space="preserve"> get-caller-identity --output </w:t>
+      </w:r>
+      <w:proofErr w:type="spellStart"/>
+      <w:proofErr w:type="gramStart"/>
+      <w:r>
+        <w:rPr>
+          <w:rFonts w:ascii="Lucida Console" w:hAnsi="Lucida Console" w:cs="Lucida Console"/>
+          <w:color w:val="FFFFFF" w:themeColor="background1"/>
+          <w:sz w:val="18"/>
+          <w:szCs w:val="18"/>
+          <w:highlight w:val="black"/>
+        </w:rPr>
+        <w:t>json</w:t>
+      </w:r>
+      <w:proofErr w:type="spellEnd"/>
+      <w:proofErr w:type="gramEnd"/>
     </w:p>
     <w:p>
       <w:pPr>
@@ -555,6 +614,7 @@
           </wp:anchor>
         </w:drawing>
       </w:r>
+      <w:proofErr w:type="gramStart"/>
       <w:r>
         <w:rPr>
           <w:noProof/>
@@ -562,7 +622,11 @@
         <w:t xml:space="preserve">Now </w:t>
       </w:r>
       <w:r>
-        <w:t xml:space="preserve"> go to the “Permissions” tab</w:t>
+        <w:t xml:space="preserve"> go</w:t>
+      </w:r>
+      <w:proofErr w:type="gramEnd"/>
+      <w:r>
+        <w:t xml:space="preserve"> to the “Permissions” tab</w:t>
       </w:r>
       <w:r>
         <w:t xml:space="preserve"> of your S3 bucket</w:t>
@@ -595,11 +659,16 @@
         <w:t xml:space="preserve"> (there is an example in the folder with this document that you can use)</w:t>
       </w:r>
       <w:r>
-        <w:t xml:space="preserve">, substituting your user ARN and S3 ARN, then click “Save Changes” at the bottom </w:t>
+        <w:t xml:space="preserve">, substituting your user ARN and S3 ARN, then click “Save Changes” at the </w:t>
+      </w:r>
+      <w:proofErr w:type="gramStart"/>
+      <w:r>
+        <w:t xml:space="preserve">bottom </w:t>
       </w:r>
       <w:r>
         <w:t>:</w:t>
       </w:r>
+      <w:proofErr w:type="gramEnd"/>
     </w:p>
     <w:p>
       <w:pPr>
@@ -646,17 +715,7 @@
           <w:szCs w:val="21"/>
           <w:lang w:eastAsia="en-GB"/>
         </w:rPr>
-        <w:t>   </w:t>
-      </w:r>
-      <w:r>
-        <w:rPr>
-          <w:rFonts w:ascii="Consolas" w:eastAsia="Times New Roman" w:hAnsi="Consolas" w:cs="Times New Roman"/>
-          <w:color w:val="D4D4D4"/>
-          <w:sz w:val="21"/>
-          <w:szCs w:val="21"/>
-          <w:lang w:eastAsia="en-GB"/>
-        </w:rPr>
-        <w:t xml:space="preserve"> </w:t>
+        <w:t xml:space="preserve">    </w:t>
       </w:r>
       <w:r>
         <w:rPr>
@@ -1006,7 +1065,29 @@
           <w:szCs w:val="21"/>
           <w:lang w:eastAsia="en-GB"/>
         </w:rPr>
-        <w:t>"&lt;your_user_arn&gt;"</w:t>
+        <w:t>"&lt;</w:t>
+      </w:r>
+      <w:proofErr w:type="spellStart"/>
+      <w:r>
+        <w:rPr>
+          <w:rFonts w:ascii="Consolas" w:eastAsia="Times New Roman" w:hAnsi="Consolas" w:cs="Times New Roman"/>
+          <w:color w:val="CE9178"/>
+          <w:sz w:val="21"/>
+          <w:szCs w:val="21"/>
+          <w:lang w:eastAsia="en-GB"/>
+        </w:rPr>
+        <w:t>your_user_arn</w:t>
+      </w:r>
+      <w:proofErr w:type="spellEnd"/>
+      <w:r>
+        <w:rPr>
+          <w:rFonts w:ascii="Consolas" w:eastAsia="Times New Roman" w:hAnsi="Consolas" w:cs="Times New Roman"/>
+          <w:color w:val="CE9178"/>
+          <w:sz w:val="21"/>
+          <w:szCs w:val="21"/>
+          <w:lang w:eastAsia="en-GB"/>
+        </w:rPr>
+        <w:t>&gt;"</w:t>
       </w:r>
     </w:p>
     <w:p>
@@ -1104,7 +1185,29 @@
           <w:szCs w:val="21"/>
           <w:lang w:eastAsia="en-GB"/>
         </w:rPr>
-        <w:t>"s3:ListBucket"</w:t>
+        <w:t>"s</w:t>
+      </w:r>
+      <w:proofErr w:type="gramStart"/>
+      <w:r>
+        <w:rPr>
+          <w:rFonts w:ascii="Consolas" w:eastAsia="Times New Roman" w:hAnsi="Consolas" w:cs="Times New Roman"/>
+          <w:color w:val="CE9178"/>
+          <w:sz w:val="21"/>
+          <w:szCs w:val="21"/>
+          <w:lang w:eastAsia="en-GB"/>
+        </w:rPr>
+        <w:t>3:ListBucket</w:t>
+      </w:r>
+      <w:proofErr w:type="gramEnd"/>
+      <w:r>
+        <w:rPr>
+          <w:rFonts w:ascii="Consolas" w:eastAsia="Times New Roman" w:hAnsi="Consolas" w:cs="Times New Roman"/>
+          <w:color w:val="CE9178"/>
+          <w:sz w:val="21"/>
+          <w:szCs w:val="21"/>
+          <w:lang w:eastAsia="en-GB"/>
+        </w:rPr>
+        <w:t>"</w:t>
       </w:r>
       <w:r>
         <w:rPr>
@@ -1178,7 +1281,29 @@
           <w:szCs w:val="21"/>
           <w:lang w:eastAsia="en-GB"/>
         </w:rPr>
-        <w:t>"&lt;your_bucket_arn&gt;"</w:t>
+        <w:t>"&lt;</w:t>
+      </w:r>
+      <w:proofErr w:type="spellStart"/>
+      <w:r>
+        <w:rPr>
+          <w:rFonts w:ascii="Consolas" w:eastAsia="Times New Roman" w:hAnsi="Consolas" w:cs="Times New Roman"/>
+          <w:color w:val="CE9178"/>
+          <w:sz w:val="21"/>
+          <w:szCs w:val="21"/>
+          <w:lang w:eastAsia="en-GB"/>
+        </w:rPr>
+        <w:t>your_bucket_arn</w:t>
+      </w:r>
+      <w:proofErr w:type="spellEnd"/>
+      <w:r>
+        <w:rPr>
+          <w:rFonts w:ascii="Consolas" w:eastAsia="Times New Roman" w:hAnsi="Consolas" w:cs="Times New Roman"/>
+          <w:color w:val="CE9178"/>
+          <w:sz w:val="21"/>
+          <w:szCs w:val="21"/>
+          <w:lang w:eastAsia="en-GB"/>
+        </w:rPr>
+        <w:t>&gt;"</w:t>
       </w:r>
     </w:p>
     <w:p>
@@ -1448,7 +1573,29 @@
           <w:szCs w:val="21"/>
           <w:lang w:eastAsia="en-GB"/>
         </w:rPr>
-        <w:t>"&lt;your_user_arn&gt;"</w:t>
+        <w:t>"&lt;</w:t>
+      </w:r>
+      <w:proofErr w:type="spellStart"/>
+      <w:r>
+        <w:rPr>
+          <w:rFonts w:ascii="Consolas" w:eastAsia="Times New Roman" w:hAnsi="Consolas" w:cs="Times New Roman"/>
+          <w:color w:val="CE9178"/>
+          <w:sz w:val="21"/>
+          <w:szCs w:val="21"/>
+          <w:lang w:eastAsia="en-GB"/>
+        </w:rPr>
+        <w:t>your_user_arn</w:t>
+      </w:r>
+      <w:proofErr w:type="spellEnd"/>
+      <w:r>
+        <w:rPr>
+          <w:rFonts w:ascii="Consolas" w:eastAsia="Times New Roman" w:hAnsi="Consolas" w:cs="Times New Roman"/>
+          <w:color w:val="CE9178"/>
+          <w:sz w:val="21"/>
+          <w:szCs w:val="21"/>
+          <w:lang w:eastAsia="en-GB"/>
+        </w:rPr>
+        <w:t>&gt;"</w:t>
       </w:r>
     </w:p>
     <w:p>
@@ -1580,7 +1727,29 @@
           <w:szCs w:val="21"/>
           <w:lang w:eastAsia="en-GB"/>
         </w:rPr>
-        <w:t>"s3:GetObject"</w:t>
+        <w:t>"s</w:t>
+      </w:r>
+      <w:proofErr w:type="gramStart"/>
+      <w:r>
+        <w:rPr>
+          <w:rFonts w:ascii="Consolas" w:eastAsia="Times New Roman" w:hAnsi="Consolas" w:cs="Times New Roman"/>
+          <w:color w:val="CE9178"/>
+          <w:sz w:val="21"/>
+          <w:szCs w:val="21"/>
+          <w:lang w:eastAsia="en-GB"/>
+        </w:rPr>
+        <w:t>3:GetObject</w:t>
+      </w:r>
+      <w:proofErr w:type="gramEnd"/>
+      <w:r>
+        <w:rPr>
+          <w:rFonts w:ascii="Consolas" w:eastAsia="Times New Roman" w:hAnsi="Consolas" w:cs="Times New Roman"/>
+          <w:color w:val="CE9178"/>
+          <w:sz w:val="21"/>
+          <w:szCs w:val="21"/>
+          <w:lang w:eastAsia="en-GB"/>
+        </w:rPr>
+        <w:t>"</w:t>
       </w:r>
       <w:r>
         <w:rPr>
@@ -1624,7 +1793,29 @@
           <w:szCs w:val="21"/>
           <w:lang w:eastAsia="en-GB"/>
         </w:rPr>
-        <w:t>"s3:PutObject"</w:t>
+        <w:t>"s</w:t>
+      </w:r>
+      <w:proofErr w:type="gramStart"/>
+      <w:r>
+        <w:rPr>
+          <w:rFonts w:ascii="Consolas" w:eastAsia="Times New Roman" w:hAnsi="Consolas" w:cs="Times New Roman"/>
+          <w:color w:val="CE9178"/>
+          <w:sz w:val="21"/>
+          <w:szCs w:val="21"/>
+          <w:lang w:eastAsia="en-GB"/>
+        </w:rPr>
+        <w:t>3:PutObject</w:t>
+      </w:r>
+      <w:proofErr w:type="gramEnd"/>
+      <w:r>
+        <w:rPr>
+          <w:rFonts w:ascii="Consolas" w:eastAsia="Times New Roman" w:hAnsi="Consolas" w:cs="Times New Roman"/>
+          <w:color w:val="CE9178"/>
+          <w:sz w:val="21"/>
+          <w:szCs w:val="21"/>
+          <w:lang w:eastAsia="en-GB"/>
+        </w:rPr>
+        <w:t>"</w:t>
       </w:r>
     </w:p>
     <w:p>
@@ -1722,7 +1913,29 @@
           <w:szCs w:val="21"/>
           <w:lang w:eastAsia="en-GB"/>
         </w:rPr>
-        <w:t>"&lt;your_bucket_arn&gt;/*"</w:t>
+        <w:t>"&lt;</w:t>
+      </w:r>
+      <w:proofErr w:type="spellStart"/>
+      <w:r>
+        <w:rPr>
+          <w:rFonts w:ascii="Consolas" w:eastAsia="Times New Roman" w:hAnsi="Consolas" w:cs="Times New Roman"/>
+          <w:color w:val="CE9178"/>
+          <w:sz w:val="21"/>
+          <w:szCs w:val="21"/>
+          <w:lang w:eastAsia="en-GB"/>
+        </w:rPr>
+        <w:t>your_bucket_arn</w:t>
+      </w:r>
+      <w:proofErr w:type="spellEnd"/>
+      <w:r>
+        <w:rPr>
+          <w:rFonts w:ascii="Consolas" w:eastAsia="Times New Roman" w:hAnsi="Consolas" w:cs="Times New Roman"/>
+          <w:color w:val="CE9178"/>
+          <w:sz w:val="21"/>
+          <w:szCs w:val="21"/>
+          <w:lang w:eastAsia="en-GB"/>
+        </w:rPr>
+        <w:t>&gt;/*"</w:t>
       </w:r>
     </w:p>
     <w:p>
@@ -2575,9 +2788,11 @@
       <w:r>
         <w:t xml:space="preserve"> </w:t>
       </w:r>
+      <w:proofErr w:type="spellStart"/>
       <w:r>
         <w:t>dynamodb</w:t>
       </w:r>
+      <w:proofErr w:type="spellEnd"/>
       <w:r>
         <w:t xml:space="preserve"> </w:t>
       </w:r>
@@ -2641,9 +2856,11 @@
       <w:r>
         <w:t xml:space="preserve"> </w:t>
       </w:r>
+      <w:proofErr w:type="gramStart"/>
       <w:r>
         <w:t>table</w:t>
       </w:r>
+      <w:proofErr w:type="gramEnd"/>
     </w:p>
     <w:p>
       <w:pPr>
@@ -2768,9 +2985,11 @@
       <w:r>
         <w:t xml:space="preserve"> </w:t>
       </w:r>
+      <w:proofErr w:type="gramStart"/>
       <w:r>
         <w:t>button</w:t>
       </w:r>
+      <w:proofErr w:type="gramEnd"/>
     </w:p>
     <w:p>
       <w:pPr>
@@ -2878,6 +3097,7 @@
       <w:r>
         <w:t xml:space="preserve"> </w:t>
       </w:r>
+      <w:proofErr w:type="gramStart"/>
       <w:r>
         <w:t>like,</w:t>
       </w:r>
@@ -2887,6 +3107,7 @@
       <w:r>
         <w:t>but</w:t>
       </w:r>
+      <w:proofErr w:type="gramEnd"/>
       <w:r>
         <w:t xml:space="preserve"> </w:t>
       </w:r>
@@ -2938,12 +3159,14 @@
       <w:r>
         <w:t xml:space="preserve"> </w:t>
       </w:r>
+      <w:proofErr w:type="spellStart"/>
       <w:r>
         <w:rPr>
           <w:rFonts w:ascii="Consolas" w:hAnsi="Consolas"/>
         </w:rPr>
         <w:t>LockID</w:t>
       </w:r>
+      <w:proofErr w:type="spellEnd"/>
       <w:r>
         <w:t>.</w:t>
       </w:r>
@@ -2980,6 +3203,7 @@
       <w:r>
         <w:t xml:space="preserve"> </w:t>
       </w:r>
+      <w:proofErr w:type="gramStart"/>
       <w:r>
         <w:t>they</w:t>
       </w:r>
@@ -2989,6 +3213,7 @@
       <w:r>
         <w:t>are</w:t>
       </w:r>
+      <w:proofErr w:type="gramEnd"/>
       <w:r>
         <w:t xml:space="preserve"> </w:t>
       </w:r>
@@ -3098,9 +3323,11 @@
       <w:r>
         <w:t xml:space="preserve"> </w:t>
       </w:r>
+      <w:proofErr w:type="gramStart"/>
       <w:r>
         <w:t>configuration</w:t>
       </w:r>
+      <w:proofErr w:type="gramEnd"/>
     </w:p>
     <w:p>
       <w:pPr>
@@ -3362,8 +3589,13 @@
       <w:r>
         <w:t xml:space="preserve"> </w:t>
       </w:r>
-      <w:r>
-        <w:t>bucket_name,</w:t>
+      <w:proofErr w:type="spellStart"/>
+      <w:r>
+        <w:t>bucket_name</w:t>
+      </w:r>
+      <w:proofErr w:type="spellEnd"/>
+      <w:r>
+        <w:t>,</w:t>
       </w:r>
       <w:r>
         <w:t xml:space="preserve"> </w:t>
@@ -3380,9 +3612,11 @@
       <w:r>
         <w:t xml:space="preserve"> </w:t>
       </w:r>
+      <w:proofErr w:type="spellStart"/>
       <w:r>
         <w:t>dynamodb</w:t>
       </w:r>
+      <w:proofErr w:type="spellEnd"/>
       <w:r>
         <w:t xml:space="preserve"> </w:t>
       </w:r>
@@ -3482,9 +3716,11 @@
       <w:r>
         <w:t xml:space="preserve"> </w:t>
       </w:r>
+      <w:proofErr w:type="spellStart"/>
       <w:r>
         <w:t>dynamodb</w:t>
       </w:r>
+      <w:proofErr w:type="spellEnd"/>
       <w:r>
         <w:t xml:space="preserve"> </w:t>
       </w:r>
@@ -3539,12 +3775,14 @@
       <w:r>
         <w:t>“</w:t>
       </w:r>
+      <w:proofErr w:type="gramStart"/>
       <w:r>
         <w:t>London</w:t>
       </w:r>
       <w:r>
         <w:t>”</w:t>
       </w:r>
+      <w:proofErr w:type="gramEnd"/>
     </w:p>
     <w:p>
       <w:pPr>
@@ -3735,7 +3973,29 @@
           <w:szCs w:val="21"/>
           <w:lang w:eastAsia="en-GB"/>
         </w:rPr>
-        <w:t>"&lt;your_bucket_name&gt;"</w:t>
+        <w:t>"&lt;</w:t>
+      </w:r>
+      <w:proofErr w:type="spellStart"/>
+      <w:r>
+        <w:rPr>
+          <w:rFonts w:ascii="Consolas" w:eastAsia="Times New Roman" w:hAnsi="Consolas" w:cs="Times New Roman"/>
+          <w:color w:val="CE9178"/>
+          <w:sz w:val="21"/>
+          <w:szCs w:val="21"/>
+          <w:lang w:eastAsia="en-GB"/>
+        </w:rPr>
+        <w:t>your_bucket_name</w:t>
+      </w:r>
+      <w:proofErr w:type="spellEnd"/>
+      <w:r>
+        <w:rPr>
+          <w:rFonts w:ascii="Consolas" w:eastAsia="Times New Roman" w:hAnsi="Consolas" w:cs="Times New Roman"/>
+          <w:color w:val="CE9178"/>
+          <w:sz w:val="21"/>
+          <w:szCs w:val="21"/>
+          <w:lang w:eastAsia="en-GB"/>
+        </w:rPr>
+        <w:t>&gt;"</w:t>
       </w:r>
     </w:p>
     <w:p>
@@ -3809,7 +4069,31 @@
           <w:szCs w:val="21"/>
           <w:lang w:eastAsia="en-GB"/>
         </w:rPr>
-        <w:t>"terraform.tfstate"</w:t>
+        <w:t>"</w:t>
+      </w:r>
+      <w:proofErr w:type="spellStart"/>
+      <w:proofErr w:type="gramStart"/>
+      <w:r>
+        <w:rPr>
+          <w:rFonts w:ascii="Consolas" w:eastAsia="Times New Roman" w:hAnsi="Consolas" w:cs="Times New Roman"/>
+          <w:color w:val="CE9178"/>
+          <w:sz w:val="21"/>
+          <w:szCs w:val="21"/>
+          <w:lang w:eastAsia="en-GB"/>
+        </w:rPr>
+        <w:t>terraform.tfstate</w:t>
+      </w:r>
+      <w:proofErr w:type="spellEnd"/>
+      <w:proofErr w:type="gramEnd"/>
+      <w:r>
+        <w:rPr>
+          <w:rFonts w:ascii="Consolas" w:eastAsia="Times New Roman" w:hAnsi="Consolas" w:cs="Times New Roman"/>
+          <w:color w:val="CE9178"/>
+          <w:sz w:val="21"/>
+          <w:szCs w:val="21"/>
+          <w:lang w:eastAsia="en-GB"/>
+        </w:rPr>
+        <w:t>"</w:t>
       </w:r>
     </w:p>
     <w:p>
@@ -3883,7 +4167,29 @@
           <w:szCs w:val="21"/>
           <w:lang w:eastAsia="en-GB"/>
         </w:rPr>
-        <w:t>"&lt;your_aws_region&gt;"</w:t>
+        <w:t>"&lt;</w:t>
+      </w:r>
+      <w:proofErr w:type="spellStart"/>
+      <w:r>
+        <w:rPr>
+          <w:rFonts w:ascii="Consolas" w:eastAsia="Times New Roman" w:hAnsi="Consolas" w:cs="Times New Roman"/>
+          <w:color w:val="CE9178"/>
+          <w:sz w:val="21"/>
+          <w:szCs w:val="21"/>
+          <w:lang w:eastAsia="en-GB"/>
+        </w:rPr>
+        <w:t>your_aws_region</w:t>
+      </w:r>
+      <w:proofErr w:type="spellEnd"/>
+      <w:r>
+        <w:rPr>
+          <w:rFonts w:ascii="Consolas" w:eastAsia="Times New Roman" w:hAnsi="Consolas" w:cs="Times New Roman"/>
+          <w:color w:val="CE9178"/>
+          <w:sz w:val="21"/>
+          <w:szCs w:val="21"/>
+          <w:lang w:eastAsia="en-GB"/>
+        </w:rPr>
+        <w:t>&gt;"</w:t>
       </w:r>
     </w:p>
     <w:p>
@@ -3909,6 +4215,7 @@
         </w:rPr>
         <w:t xml:space="preserve">    </w:t>
       </w:r>
+      <w:proofErr w:type="spellStart"/>
       <w:r>
         <w:rPr>
           <w:rFonts w:ascii="Consolas" w:eastAsia="Times New Roman" w:hAnsi="Consolas" w:cs="Times New Roman"/>
@@ -3919,6 +4226,7 @@
         </w:rPr>
         <w:t>dynamodb_table</w:t>
       </w:r>
+      <w:proofErr w:type="spellEnd"/>
       <w:r>
         <w:rPr>
           <w:rFonts w:ascii="Consolas" w:eastAsia="Times New Roman" w:hAnsi="Consolas" w:cs="Times New Roman"/>
@@ -3957,7 +4265,29 @@
           <w:szCs w:val="21"/>
           <w:lang w:eastAsia="en-GB"/>
         </w:rPr>
-        <w:t>"&lt;your_dynamo_dbtable_name&gt;"</w:t>
+        <w:t>"&lt;</w:t>
+      </w:r>
+      <w:proofErr w:type="spellStart"/>
+      <w:r>
+        <w:rPr>
+          <w:rFonts w:ascii="Consolas" w:eastAsia="Times New Roman" w:hAnsi="Consolas" w:cs="Times New Roman"/>
+          <w:color w:val="CE9178"/>
+          <w:sz w:val="21"/>
+          <w:szCs w:val="21"/>
+          <w:lang w:eastAsia="en-GB"/>
+        </w:rPr>
+        <w:t>your_dynamo_dbtable_name</w:t>
+      </w:r>
+      <w:proofErr w:type="spellEnd"/>
+      <w:r>
+        <w:rPr>
+          <w:rFonts w:ascii="Consolas" w:eastAsia="Times New Roman" w:hAnsi="Consolas" w:cs="Times New Roman"/>
+          <w:color w:val="CE9178"/>
+          <w:sz w:val="21"/>
+          <w:szCs w:val="21"/>
+          <w:lang w:eastAsia="en-GB"/>
+        </w:rPr>
+        <w:t>&gt;"</w:t>
       </w:r>
     </w:p>
     <w:p>
@@ -4017,6 +4347,7 @@
         </w:rPr>
         <w:t xml:space="preserve">  </w:t>
       </w:r>
+      <w:proofErr w:type="spellStart"/>
       <w:r>
         <w:rPr>
           <w:rFonts w:ascii="Consolas" w:eastAsia="Times New Roman" w:hAnsi="Consolas" w:cs="Times New Roman"/>
@@ -4027,6 +4358,7 @@
         </w:rPr>
         <w:t>required_providers</w:t>
       </w:r>
+      <w:proofErr w:type="spellEnd"/>
       <w:r>
         <w:rPr>
           <w:rFonts w:ascii="Consolas" w:eastAsia="Times New Roman" w:hAnsi="Consolas" w:cs="Times New Roman"/>
@@ -4145,6 +4477,7 @@
         </w:rPr>
         <w:t xml:space="preserve">      </w:t>
       </w:r>
+      <w:proofErr w:type="gramStart"/>
       <w:r>
         <w:rPr>
           <w:rFonts w:ascii="Consolas" w:eastAsia="Times New Roman" w:hAnsi="Consolas" w:cs="Times New Roman"/>
@@ -4175,6 +4508,7 @@
         </w:rPr>
         <w:t>=</w:t>
       </w:r>
+      <w:proofErr w:type="gramEnd"/>
       <w:r>
         <w:rPr>
           <w:rFonts w:ascii="Consolas" w:eastAsia="Times New Roman" w:hAnsi="Consolas" w:cs="Times New Roman"/>
@@ -4193,7 +4527,29 @@
           <w:szCs w:val="21"/>
           <w:lang w:eastAsia="en-GB"/>
         </w:rPr>
-        <w:t>"hashicorp/aws"</w:t>
+        <w:t>"</w:t>
+      </w:r>
+      <w:proofErr w:type="spellStart"/>
+      <w:r>
+        <w:rPr>
+          <w:rFonts w:ascii="Consolas" w:eastAsia="Times New Roman" w:hAnsi="Consolas" w:cs="Times New Roman"/>
+          <w:color w:val="CE9178"/>
+          <w:sz w:val="21"/>
+          <w:szCs w:val="21"/>
+          <w:lang w:eastAsia="en-GB"/>
+        </w:rPr>
+        <w:t>hashicorp</w:t>
+      </w:r>
+      <w:proofErr w:type="spellEnd"/>
+      <w:r>
+        <w:rPr>
+          <w:rFonts w:ascii="Consolas" w:eastAsia="Times New Roman" w:hAnsi="Consolas" w:cs="Times New Roman"/>
+          <w:color w:val="CE9178"/>
+          <w:sz w:val="21"/>
+          <w:szCs w:val="21"/>
+          <w:lang w:eastAsia="en-GB"/>
+        </w:rPr>
+        <w:t>/aws"</w:t>
       </w:r>
     </w:p>
     <w:p>
@@ -4471,12 +4827,14 @@
         </w:rPr>
         <w:t xml:space="preserve"> </w:t>
       </w:r>
+      <w:proofErr w:type="spellStart"/>
       <w:r>
         <w:rPr>
           <w:rFonts w:ascii="Consolas" w:hAnsi="Consolas"/>
         </w:rPr>
         <w:t>init</w:t>
       </w:r>
+      <w:proofErr w:type="spellEnd"/>
       <w:r>
         <w:t>:</w:t>
       </w:r>
@@ -4534,6 +4892,8 @@
         </w:rPr>
         <w:t xml:space="preserve"> </w:t>
       </w:r>
+      <w:proofErr w:type="spellStart"/>
+      <w:proofErr w:type="gramStart"/>
       <w:r>
         <w:rPr>
           <w:rFonts w:ascii="Consolas" w:eastAsia="Times New Roman" w:hAnsi="Consolas" w:cs="Times New Roman"/>
@@ -4544,6 +4904,8 @@
         </w:rPr>
         <w:t>init</w:t>
       </w:r>
+      <w:proofErr w:type="spellEnd"/>
+      <w:proofErr w:type="gramEnd"/>
     </w:p>
     <w:p>
       <w:pPr>
@@ -4790,6 +5152,7 @@
         </w:rPr>
         <w:t xml:space="preserve"> </w:t>
       </w:r>
+      <w:proofErr w:type="gramStart"/>
       <w:r>
         <w:rPr>
           <w:rFonts w:ascii="Consolas" w:eastAsia="Times New Roman" w:hAnsi="Consolas" w:cs="Times New Roman"/>
@@ -4800,6 +5163,7 @@
         </w:rPr>
         <w:t>automatically</w:t>
       </w:r>
+      <w:proofErr w:type="gramEnd"/>
     </w:p>
     <w:p>
       <w:pPr>
@@ -5096,15 +5460,27 @@
         </w:rPr>
         <w:t xml:space="preserve"> </w:t>
       </w:r>
-      <w:r>
-        <w:rPr>
-          <w:rFonts w:ascii="Consolas" w:eastAsia="Times New Roman" w:hAnsi="Consolas" w:cs="Times New Roman"/>
-          <w:color w:val="FFFFFF" w:themeColor="background1"/>
-          <w:sz w:val="21"/>
-          <w:szCs w:val="21"/>
-          <w:lang w:eastAsia="en-GB"/>
-        </w:rPr>
-        <w:t>hashicorp/aws</w:t>
+      <w:proofErr w:type="spellStart"/>
+      <w:r>
+        <w:rPr>
+          <w:rFonts w:ascii="Consolas" w:eastAsia="Times New Roman" w:hAnsi="Consolas" w:cs="Times New Roman"/>
+          <w:color w:val="FFFFFF" w:themeColor="background1"/>
+          <w:sz w:val="21"/>
+          <w:szCs w:val="21"/>
+          <w:lang w:eastAsia="en-GB"/>
+        </w:rPr>
+        <w:t>hashicorp</w:t>
+      </w:r>
+      <w:proofErr w:type="spellEnd"/>
+      <w:r>
+        <w:rPr>
+          <w:rFonts w:ascii="Consolas" w:eastAsia="Times New Roman" w:hAnsi="Consolas" w:cs="Times New Roman"/>
+          <w:color w:val="FFFFFF" w:themeColor="background1"/>
+          <w:sz w:val="21"/>
+          <w:szCs w:val="21"/>
+          <w:lang w:eastAsia="en-GB"/>
+        </w:rPr>
+        <w:t>/aws</w:t>
       </w:r>
       <w:r>
         <w:rPr>
@@ -5240,15 +5616,27 @@
         </w:rPr>
         <w:t xml:space="preserve"> </w:t>
       </w:r>
-      <w:r>
-        <w:rPr>
-          <w:rFonts w:ascii="Consolas" w:eastAsia="Times New Roman" w:hAnsi="Consolas" w:cs="Times New Roman"/>
-          <w:color w:val="FFFFFF" w:themeColor="background1"/>
-          <w:sz w:val="21"/>
-          <w:szCs w:val="21"/>
-          <w:lang w:eastAsia="en-GB"/>
-        </w:rPr>
-        <w:t>hashicorp/aws</w:t>
+      <w:proofErr w:type="spellStart"/>
+      <w:r>
+        <w:rPr>
+          <w:rFonts w:ascii="Consolas" w:eastAsia="Times New Roman" w:hAnsi="Consolas" w:cs="Times New Roman"/>
+          <w:color w:val="FFFFFF" w:themeColor="background1"/>
+          <w:sz w:val="21"/>
+          <w:szCs w:val="21"/>
+          <w:lang w:eastAsia="en-GB"/>
+        </w:rPr>
+        <w:t>hashicorp</w:t>
+      </w:r>
+      <w:proofErr w:type="spellEnd"/>
+      <w:r>
+        <w:rPr>
+          <w:rFonts w:ascii="Consolas" w:eastAsia="Times New Roman" w:hAnsi="Consolas" w:cs="Times New Roman"/>
+          <w:color w:val="FFFFFF" w:themeColor="background1"/>
+          <w:sz w:val="21"/>
+          <w:szCs w:val="21"/>
+          <w:lang w:eastAsia="en-GB"/>
+        </w:rPr>
+        <w:t>/aws</w:t>
       </w:r>
       <w:r>
         <w:rPr>
@@ -5324,15 +5712,27 @@
         </w:rPr>
         <w:t xml:space="preserve"> </w:t>
       </w:r>
-      <w:r>
-        <w:rPr>
-          <w:rFonts w:ascii="Consolas" w:eastAsia="Times New Roman" w:hAnsi="Consolas" w:cs="Times New Roman"/>
-          <w:color w:val="FFFFFF" w:themeColor="background1"/>
-          <w:sz w:val="21"/>
-          <w:szCs w:val="21"/>
-          <w:lang w:eastAsia="en-GB"/>
-        </w:rPr>
-        <w:t>hashicorp/aws</w:t>
+      <w:proofErr w:type="spellStart"/>
+      <w:r>
+        <w:rPr>
+          <w:rFonts w:ascii="Consolas" w:eastAsia="Times New Roman" w:hAnsi="Consolas" w:cs="Times New Roman"/>
+          <w:color w:val="FFFFFF" w:themeColor="background1"/>
+          <w:sz w:val="21"/>
+          <w:szCs w:val="21"/>
+          <w:lang w:eastAsia="en-GB"/>
+        </w:rPr>
+        <w:t>hashicorp</w:t>
+      </w:r>
+      <w:proofErr w:type="spellEnd"/>
+      <w:r>
+        <w:rPr>
+          <w:rFonts w:ascii="Consolas" w:eastAsia="Times New Roman" w:hAnsi="Consolas" w:cs="Times New Roman"/>
+          <w:color w:val="FFFFFF" w:themeColor="background1"/>
+          <w:sz w:val="21"/>
+          <w:szCs w:val="21"/>
+          <w:lang w:eastAsia="en-GB"/>
+        </w:rPr>
+        <w:t>/aws</w:t>
       </w:r>
       <w:r>
         <w:rPr>
@@ -5404,15 +5804,27 @@
         </w:rPr>
         <w:t xml:space="preserve"> </w:t>
       </w:r>
-      <w:r>
-        <w:rPr>
-          <w:rFonts w:ascii="Consolas" w:eastAsia="Times New Roman" w:hAnsi="Consolas" w:cs="Times New Roman"/>
-          <w:color w:val="FFFFFF" w:themeColor="background1"/>
-          <w:sz w:val="21"/>
-          <w:szCs w:val="21"/>
-          <w:lang w:eastAsia="en-GB"/>
-        </w:rPr>
-        <w:t>HashiCorp)</w:t>
+      <w:proofErr w:type="spellStart"/>
+      <w:r>
+        <w:rPr>
+          <w:rFonts w:ascii="Consolas" w:eastAsia="Times New Roman" w:hAnsi="Consolas" w:cs="Times New Roman"/>
+          <w:color w:val="FFFFFF" w:themeColor="background1"/>
+          <w:sz w:val="21"/>
+          <w:szCs w:val="21"/>
+          <w:lang w:eastAsia="en-GB"/>
+        </w:rPr>
+        <w:t>HashiCorp</w:t>
+      </w:r>
+      <w:proofErr w:type="spellEnd"/>
+      <w:r>
+        <w:rPr>
+          <w:rFonts w:ascii="Consolas" w:eastAsia="Times New Roman" w:hAnsi="Consolas" w:cs="Times New Roman"/>
+          <w:color w:val="FFFFFF" w:themeColor="background1"/>
+          <w:sz w:val="21"/>
+          <w:szCs w:val="21"/>
+          <w:lang w:eastAsia="en-GB"/>
+        </w:rPr>
+        <w:t>)</w:t>
       </w:r>
     </w:p>
     <w:p>
@@ -5542,6 +5954,7 @@
         </w:rPr>
         <w:t xml:space="preserve"> </w:t>
       </w:r>
+      <w:proofErr w:type="gramStart"/>
       <w:r>
         <w:rPr>
           <w:rFonts w:ascii="Consolas" w:eastAsia="Times New Roman" w:hAnsi="Consolas" w:cs="Times New Roman"/>
@@ -5572,8 +5985,23 @@
           <w:szCs w:val="21"/>
           <w:lang w:eastAsia="en-GB"/>
         </w:rPr>
-        <w:t>.terraform.lock.hcl</w:t>
-      </w:r>
+        <w:t>.</w:t>
+      </w:r>
+      <w:proofErr w:type="spellStart"/>
+      <w:proofErr w:type="gramEnd"/>
+      <w:r>
+        <w:rPr>
+          <w:rFonts w:ascii="Consolas" w:eastAsia="Times New Roman" w:hAnsi="Consolas" w:cs="Times New Roman"/>
+          <w:b/>
+          <w:bCs/>
+          <w:color w:val="FFFFFF" w:themeColor="background1"/>
+          <w:sz w:val="21"/>
+          <w:szCs w:val="21"/>
+          <w:lang w:eastAsia="en-GB"/>
+        </w:rPr>
+        <w:t>terraform.lock.hcl</w:t>
+      </w:r>
+      <w:proofErr w:type="spellEnd"/>
       <w:r>
         <w:rPr>
           <w:rFonts w:ascii="Consolas" w:eastAsia="Times New Roman" w:hAnsi="Consolas" w:cs="Times New Roman"/>
@@ -5944,6 +6372,7 @@
         </w:rPr>
         <w:t xml:space="preserve"> </w:t>
       </w:r>
+      <w:proofErr w:type="gramStart"/>
       <w:r>
         <w:rPr>
           <w:rFonts w:ascii="Consolas" w:eastAsia="Times New Roman" w:hAnsi="Consolas" w:cs="Times New Roman"/>
@@ -5954,6 +6383,7 @@
         </w:rPr>
         <w:t>Terraform</w:t>
       </w:r>
+      <w:proofErr w:type="gramEnd"/>
       <w:r>
         <w:rPr>
           <w:rFonts w:ascii="Consolas" w:eastAsia="Times New Roman" w:hAnsi="Consolas" w:cs="Times New Roman"/>
@@ -6224,15 +6654,27 @@
         </w:rPr>
         <w:t xml:space="preserve"> </w:t>
       </w:r>
-      <w:r>
-        <w:rPr>
-          <w:rFonts w:ascii="Consolas" w:eastAsia="Times New Roman" w:hAnsi="Consolas" w:cs="Times New Roman"/>
-          <w:color w:val="FFFFFF" w:themeColor="background1"/>
-          <w:sz w:val="21"/>
-          <w:szCs w:val="21"/>
-          <w:lang w:eastAsia="en-GB"/>
-        </w:rPr>
-        <w:t>init"</w:t>
+      <w:proofErr w:type="spellStart"/>
+      <w:r>
+        <w:rPr>
+          <w:rFonts w:ascii="Consolas" w:eastAsia="Times New Roman" w:hAnsi="Consolas" w:cs="Times New Roman"/>
+          <w:color w:val="FFFFFF" w:themeColor="background1"/>
+          <w:sz w:val="21"/>
+          <w:szCs w:val="21"/>
+          <w:lang w:eastAsia="en-GB"/>
+        </w:rPr>
+        <w:t>init</w:t>
+      </w:r>
+      <w:proofErr w:type="spellEnd"/>
+      <w:r>
+        <w:rPr>
+          <w:rFonts w:ascii="Consolas" w:eastAsia="Times New Roman" w:hAnsi="Consolas" w:cs="Times New Roman"/>
+          <w:color w:val="FFFFFF" w:themeColor="background1"/>
+          <w:sz w:val="21"/>
+          <w:szCs w:val="21"/>
+          <w:lang w:eastAsia="en-GB"/>
+        </w:rPr>
+        <w:t>"</w:t>
       </w:r>
       <w:r>
         <w:rPr>
@@ -8206,12 +8648,16 @@
       <w:r>
         <w:t xml:space="preserve"> </w:t>
       </w:r>
+      <w:proofErr w:type="spellStart"/>
+      <w:proofErr w:type="gramStart"/>
       <w:r>
         <w:rPr>
           <w:rFonts w:ascii="Consolas" w:hAnsi="Consolas"/>
         </w:rPr>
         <w:t>terraform.tfstate</w:t>
       </w:r>
+      <w:proofErr w:type="spellEnd"/>
+      <w:proofErr w:type="gramEnd"/>
       <w:r>
         <w:t xml:space="preserve"> </w:t>
       </w:r>
@@ -8347,9 +8793,11 @@
       <w:r>
         <w:t xml:space="preserve"> </w:t>
       </w:r>
+      <w:proofErr w:type="gramStart"/>
       <w:r>
         <w:t>contents</w:t>
       </w:r>
+      <w:proofErr w:type="gramEnd"/>
     </w:p>
     <w:p>
       <w:r>
@@ -8591,12 +9039,16 @@
       <w:r>
         <w:t xml:space="preserve"> </w:t>
       </w:r>
+      <w:proofErr w:type="spellStart"/>
+      <w:proofErr w:type="gramStart"/>
       <w:r>
         <w:rPr>
           <w:rFonts w:ascii="Consolas" w:hAnsi="Consolas"/>
         </w:rPr>
         <w:t>terraform.tfstate</w:t>
       </w:r>
+      <w:proofErr w:type="spellEnd"/>
+      <w:proofErr w:type="gramEnd"/>
       <w:r>
         <w:t xml:space="preserve"> </w:t>
       </w:r>
@@ -8708,9 +9160,11 @@
       <w:r>
         <w:t xml:space="preserve"> </w:t>
       </w:r>
+      <w:proofErr w:type="gramStart"/>
       <w:r>
         <w:t>your</w:t>
       </w:r>
+      <w:proofErr w:type="gramEnd"/>
       <w:r>
         <w:t xml:space="preserve"> </w:t>
       </w:r>
@@ -8756,9 +9210,11 @@
       <w:r>
         <w:t xml:space="preserve"> </w:t>
       </w:r>
+      <w:proofErr w:type="gramStart"/>
       <w:r>
         <w:t>resources</w:t>
       </w:r>
+      <w:proofErr w:type="gramEnd"/>
       <w:r>
         <w:t xml:space="preserve"> </w:t>
       </w:r>

</xml_diff>